<commit_message>
Acertando nome da pasta de CSVs para não dar problemas no shell e na importação direto no MySQL.
</commit_message>
<xml_diff>
--- a/documentacao/Trabalho Escrito v.2.docx
+++ b/documentacao/Trabalho Escrito v.2.docx
@@ -13812,14 +13812,20 @@
 
 <file path=customXml/item1.xml><?xml version="1.0" encoding="utf-8"?>
 <p:properties xmlns:p="http://schemas.microsoft.com/office/2006/metadata/properties" xmlns:xsi="http://www.w3.org/2001/XMLSchema-instance" xmlns:pc="http://schemas.microsoft.com/office/infopath/2007/PartnerControls">
-  <documentManagement/>
+  <documentManagement>
+    <TaxCatchAll xmlns="e342b4ed-774e-456b-8c48-247cafdc9d78" xsi:nil="true"/>
+    <lcf76f155ced4ddcb4097134ff3c332f xmlns="caad1945-3e58-4836-a82d-18849bd437db">
+      <Terms xmlns="http://schemas.microsoft.com/office/infopath/2007/PartnerControls"/>
+    </lcf76f155ced4ddcb4097134ff3c332f>
+  </documentManagement>
 </p:properties>
 </file>
 
 <file path=customXml/item2.xml><?xml version="1.0" encoding="utf-8"?>
-<ct:contentTypeSchema xmlns:ct="http://schemas.microsoft.com/office/2006/metadata/contentType" xmlns:ma="http://schemas.microsoft.com/office/2006/metadata/properties/metaAttributes" ct:_="" ma:_="" ma:contentTypeName="Documento" ma:contentTypeID="0x0101005F308447A5EEBD4A8497DD92FA439311" ma:contentTypeVersion="6" ma:contentTypeDescription="Crie um novo documento." ma:contentTypeScope="" ma:versionID="711c0e18b7e86000c7f92dc47db6c3e9">
-  <xsd:schema xmlns:xsd="http://www.w3.org/2001/XMLSchema" xmlns:xs="http://www.w3.org/2001/XMLSchema" xmlns:p="http://schemas.microsoft.com/office/2006/metadata/properties" xmlns:ns2="caad1945-3e58-4836-a82d-18849bd437db" targetNamespace="http://schemas.microsoft.com/office/2006/metadata/properties" ma:root="true" ma:fieldsID="4dd6a291da4237373cb2c0050d58b411" ns2:_="">
+<ct:contentTypeSchema xmlns:ct="http://schemas.microsoft.com/office/2006/metadata/contentType" xmlns:ma="http://schemas.microsoft.com/office/2006/metadata/properties/metaAttributes" ct:_="" ma:_="" ma:contentTypeName="Document" ma:contentTypeID="0x0101005F308447A5EEBD4A8497DD92FA439311" ma:contentTypeVersion="10" ma:contentTypeDescription="Create a new document." ma:contentTypeScope="" ma:versionID="f98f2c40a4398433795015f55e785610">
+  <xsd:schema xmlns:xsd="http://www.w3.org/2001/XMLSchema" xmlns:xs="http://www.w3.org/2001/XMLSchema" xmlns:p="http://schemas.microsoft.com/office/2006/metadata/properties" xmlns:ns2="caad1945-3e58-4836-a82d-18849bd437db" xmlns:ns3="e342b4ed-774e-456b-8c48-247cafdc9d78" targetNamespace="http://schemas.microsoft.com/office/2006/metadata/properties" ma:root="true" ma:fieldsID="6a943750a27ea599badd0e337a6ed9b1" ns2:_="" ns3:_="">
     <xsd:import namespace="caad1945-3e58-4836-a82d-18849bd437db"/>
+    <xsd:import namespace="e342b4ed-774e-456b-8c48-247cafdc9d78"/>
     <xsd:element name="properties">
       <xsd:complexType>
         <xsd:sequence>
@@ -13832,6 +13838,9 @@
                 <xsd:element ref="ns2:MediaServiceOCR" minOccurs="0"/>
                 <xsd:element ref="ns2:MediaServiceGenerationTime" minOccurs="0"/>
                 <xsd:element ref="ns2:MediaServiceEventHashCode" minOccurs="0"/>
+                <xsd:element ref="ns2:MediaServiceDateTaken" minOccurs="0"/>
+                <xsd:element ref="ns2:lcf76f155ced4ddcb4097134ff3c332f" minOccurs="0"/>
+                <xsd:element ref="ns3:TaxCatchAll" minOccurs="0"/>
               </xsd:all>
             </xsd:complexType>
           </xsd:element>
@@ -13874,6 +13883,33 @@
         <xsd:restriction base="dms:Text"/>
       </xsd:simpleType>
     </xsd:element>
+    <xsd:element name="MediaServiceDateTaken" ma:index="14" nillable="true" ma:displayName="MediaServiceDateTaken" ma:hidden="true" ma:internalName="MediaServiceDateTaken" ma:readOnly="true">
+      <xsd:simpleType>
+        <xsd:restriction base="dms:Text"/>
+      </xsd:simpleType>
+    </xsd:element>
+    <xsd:element name="lcf76f155ced4ddcb4097134ff3c332f" ma:index="16" nillable="true" ma:taxonomy="true" ma:internalName="lcf76f155ced4ddcb4097134ff3c332f" ma:taxonomyFieldName="MediaServiceImageTags" ma:displayName="Image Tags" ma:readOnly="false" ma:fieldId="{5cf76f15-5ced-4ddc-b409-7134ff3c332f}" ma:taxonomyMulti="true" ma:sspId="a3c6e446-f6e6-4b9f-9713-d8f03b62c6f0" ma:termSetId="09814cd3-568e-fe90-9814-8d621ff8fb84" ma:anchorId="fba54fb3-c3e1-fe81-a776-ca4b69148c4d" ma:open="true" ma:isKeyword="false">
+      <xsd:complexType>
+        <xsd:sequence>
+          <xsd:element ref="pc:Terms" minOccurs="0" maxOccurs="1"/>
+        </xsd:sequence>
+      </xsd:complexType>
+    </xsd:element>
+  </xsd:schema>
+  <xsd:schema xmlns:xsd="http://www.w3.org/2001/XMLSchema" xmlns:xs="http://www.w3.org/2001/XMLSchema" xmlns:dms="http://schemas.microsoft.com/office/2006/documentManagement/types" xmlns:pc="http://schemas.microsoft.com/office/infopath/2007/PartnerControls" targetNamespace="e342b4ed-774e-456b-8c48-247cafdc9d78" elementFormDefault="qualified">
+    <xsd:import namespace="http://schemas.microsoft.com/office/2006/documentManagement/types"/>
+    <xsd:import namespace="http://schemas.microsoft.com/office/infopath/2007/PartnerControls"/>
+    <xsd:element name="TaxCatchAll" ma:index="17" nillable="true" ma:displayName="Taxonomy Catch All Column" ma:hidden="true" ma:list="{23b5042f-098d-4def-ac03-c1a38eefc75a}" ma:internalName="TaxCatchAll" ma:showField="CatchAllData" ma:web="e342b4ed-774e-456b-8c48-247cafdc9d78">
+      <xsd:complexType>
+        <xsd:complexContent>
+          <xsd:extension base="dms:MultiChoiceLookup">
+            <xsd:sequence>
+              <xsd:element name="Value" type="dms:Lookup" maxOccurs="unbounded" minOccurs="0" nillable="true"/>
+            </xsd:sequence>
+          </xsd:extension>
+        </xsd:complexContent>
+      </xsd:complexType>
+    </xsd:element>
   </xsd:schema>
   <xsd:schema xmlns="http://schemas.openxmlformats.org/package/2006/metadata/core-properties" xmlns:xsd="http://www.w3.org/2001/XMLSchema" xmlns:xsi="http://www.w3.org/2001/XMLSchema-instance" xmlns:dc="http://purl.org/dc/elements/1.1/" xmlns:dcterms="http://purl.org/dc/terms/" xmlns:odoc="http://schemas.microsoft.com/internal/obd" targetNamespace="http://schemas.openxmlformats.org/package/2006/metadata/core-properties" elementFormDefault="qualified" attributeFormDefault="unqualified" blockDefault="#all">
     <xsd:import namespace="http://purl.org/dc/elements/1.1/" schemaLocation="http://dublincore.org/schemas/xmls/qdc/2003/04/02/dc.xsd"/>
@@ -13884,8 +13920,8 @@
         <xsd:element ref="dc:creator" minOccurs="0" maxOccurs="1"/>
         <xsd:element ref="dcterms:created" minOccurs="0" maxOccurs="1"/>
         <xsd:element ref="dc:identifier" minOccurs="0" maxOccurs="1"/>
-        <xsd:element name="contentType" minOccurs="0" maxOccurs="1" type="xsd:string" ma:index="0" ma:displayName="Tipo de Conteúdo"/>
-        <xsd:element ref="dc:title" minOccurs="0" maxOccurs="1" ma:index="4" ma:displayName="Título"/>
+        <xsd:element name="contentType" minOccurs="0" maxOccurs="1" type="xsd:string" ma:index="0" ma:displayName="Content Type"/>
+        <xsd:element ref="dc:title" minOccurs="0" maxOccurs="1" ma:index="4" ma:displayName="Title"/>
         <xsd:element ref="dc:subject" minOccurs="0" maxOccurs="1"/>
         <xsd:element ref="dc:description" minOccurs="0" maxOccurs="1"/>
         <xsd:element name="keywords" minOccurs="0" maxOccurs="1" type="xsd:string"/>
@@ -13997,21 +14033,7 @@
 </file>
 
 <file path=customXml/itemProps2.xml><?xml version="1.0" encoding="utf-8"?>
-<ds:datastoreItem xmlns:ds="http://schemas.openxmlformats.org/officeDocument/2006/customXml" ds:itemID="{EF9D277D-A1DF-4E1B-BFED-648045BBE49E}">
-  <ds:schemaRefs>
-    <ds:schemaRef ds:uri="http://schemas.microsoft.com/office/2006/metadata/contentType"/>
-    <ds:schemaRef ds:uri="http://schemas.microsoft.com/office/2006/metadata/properties/metaAttributes"/>
-    <ds:schemaRef ds:uri="http://www.w3.org/2001/XMLSchema"/>
-    <ds:schemaRef ds:uri="http://schemas.microsoft.com/office/2006/metadata/properties"/>
-    <ds:schemaRef ds:uri="caad1945-3e58-4836-a82d-18849bd437db"/>
-    <ds:schemaRef ds:uri="http://schemas.microsoft.com/office/2006/documentManagement/types"/>
-    <ds:schemaRef ds:uri="http://schemas.microsoft.com/office/infopath/2007/PartnerControls"/>
-    <ds:schemaRef ds:uri="http://schemas.openxmlformats.org/package/2006/metadata/core-properties"/>
-    <ds:schemaRef ds:uri="http://purl.org/dc/elements/1.1/"/>
-    <ds:schemaRef ds:uri="http://purl.org/dc/terms/"/>
-    <ds:schemaRef ds:uri="http://schemas.microsoft.com/internal/obd"/>
-  </ds:schemaRefs>
-</ds:datastoreItem>
+<ds:datastoreItem xmlns:ds="http://schemas.openxmlformats.org/officeDocument/2006/customXml" ds:itemID="{A39D933A-B790-444A-B39D-B864E21ECDFB}"/>
 </file>
 
 <file path=customXml/itemProps3.xml><?xml version="1.0" encoding="utf-8"?>

</xml_diff>